<commit_message>
Fixed formatting errors. Added new ipa segment
</commit_message>
<xml_diff>
--- a/Run/Run1/Nytril/Submission.docx
+++ b/Run/Run1/Nytril/Submission.docx
@@ -611,7 +611,7 @@
       </w:r>
       <w:sdt>
         <w:sdtPr>
-          <w:id w:val="-701471859"/>
+          <w:id w:val="-1582212245"/>
           <w:citation/>
         </w:sdtPr>
         <w:sdtEndPr/>
@@ -737,7 +737,7 @@
       </w:r>
       <w:sdt>
         <w:sdtPr>
-          <w:id w:val="1889910037"/>
+          <w:id w:val="1568764678"/>
           <w:citation/>
         </w:sdtPr>
         <w:sdtEndPr/>
@@ -828,7 +828,7 @@
       </w:r>
       <w:sdt>
         <w:sdtPr>
-          <w:id w:val="931633130"/>
+          <w:id w:val="14356863"/>
           <w:citation/>
         </w:sdtPr>
         <w:sdtEndPr/>
@@ -1449,7 +1449,7 @@
       </w:r>
       <w:sdt>
         <w:sdtPr>
-          <w:id w:val="1160112741"/>
+          <w:id w:val="1974634539"/>
           <w:citation/>
         </w:sdtPr>
         <w:sdtEndPr/>
@@ -1596,7 +1596,7 @@
       </w:r>
       <w:sdt>
         <w:sdtPr>
-          <w:id w:val="-1677271088"/>
+          <w:id w:val="706766028"/>
           <w:citation/>
         </w:sdtPr>
         <w:sdtEndPr/>
@@ -1635,7 +1635,7 @@
       </w:r>
       <w:sdt>
         <w:sdtPr>
-          <w:id w:val="-1787652081"/>
+          <w:id w:val="1107541992"/>
           <w:citation/>
         </w:sdtPr>
         <w:sdtEndPr/>
@@ -1714,7 +1714,7 @@
       </w:r>
       <w:sdt>
         <w:sdtPr>
-          <w:id w:val="-876700657"/>
+          <w:id w:val="-1938587551"/>
           <w:citation/>
         </w:sdtPr>
         <w:sdtEndPr/>
@@ -1753,7 +1753,7 @@
       </w:r>
       <w:sdt>
         <w:sdtPr>
-          <w:id w:val="1329558653"/>
+          <w:id w:val="1504237994"/>
           <w:citation/>
         </w:sdtPr>
         <w:sdtEndPr/>
@@ -1807,7 +1807,7 @@
         <w:rPr>
           <w:rFonts w:ascii="Times New Roman" w:eastAsia="Times New Roman" w:hAnsi="Times New Roman"/>
         </w:rPr>
-        <w:t>nguages, but to also learn about how words transform over time. We illustrate these points using a data set of 258 cognate classes comprising 1839 individual words from the Romance languages. Our approach lends itself to the study of large data sets; frees</w:t>
+        <w:t>nguages, but to also learn about how words transform over time. We illustrate these points using a data set of 265 cognate classes comprising 1881 individual words from the Romance languages. Our approach lends itself to the study of large data sets; frees</w:t>
       </w:r>
       <w:r>
         <w:rPr>
@@ -1880,7 +1880,7 @@
       </w:r>
       <w:sdt>
         <w:sdtPr>
-          <w:id w:val="1062526295"/>
+          <w:id w:val="-1141422177"/>
           <w:citation/>
         </w:sdtPr>
         <w:sdtEndPr/>
@@ -2033,7 +2033,7 @@
           <w:szCs w:val="20"/>
         </w:rPr>
         <w:drawing>
-          <wp:inline distT="0" distB="0" distL="0" distR="0" wp14:anchorId="235E11E5" wp14:editId="6AE13B55">
+          <wp:inline distT="0" distB="0" distL="0" distR="0" wp14:anchorId="5F5BE31E" wp14:editId="6324F07B">
             <wp:extent cx="4572000" cy="1992948"/>
             <wp:effectExtent l="0" t="0" r="0" b="0"/>
             <wp:docPr id="45" name="Image45"/>
@@ -2123,7 +2123,7 @@
       </w:r>
       <w:sdt>
         <w:sdtPr>
-          <w:id w:val="-946847623"/>
+          <w:id w:val="-417563178"/>
           <w:citation/>
         </w:sdtPr>
         <w:sdtEndPr/>
@@ -2168,7 +2168,7 @@
       </w:r>
       <w:sdt>
         <w:sdtPr>
-          <w:id w:val="-1069503763"/>
+          <w:id w:val="-403527131"/>
           <w:citation/>
         </w:sdtPr>
         <w:sdtEndPr/>
@@ -2201,7 +2201,7 @@
       </w:r>
       <w:sdt>
         <w:sdtPr>
-          <w:id w:val="-1323585810"/>
+          <w:id w:val="-1621067248"/>
           <w:citation/>
         </w:sdtPr>
         <w:sdtEndPr/>
@@ -2274,7 +2274,7 @@
       </w:r>
       <w:sdt>
         <w:sdtPr>
-          <w:id w:val="1443336059"/>
+          <w:id w:val="440190747"/>
           <w:citation/>
         </w:sdtPr>
         <w:sdtEndPr/>
@@ -2337,7 +2337,7 @@
       </w:r>
       <w:sdt>
         <w:sdtPr>
-          <w:id w:val="-1386560906"/>
+          <w:id w:val="-1230221135"/>
           <w:citation/>
         </w:sdtPr>
         <w:sdtEndPr/>
@@ -2383,7 +2383,7 @@
       </w:r>
       <w:sdt>
         <w:sdtPr>
-          <w:id w:val="-1867516473"/>
+          <w:id w:val="-109205713"/>
           <w:citation/>
         </w:sdtPr>
         <w:sdtEndPr/>
@@ -2657,11 +2657,11 @@
         <w:rPr>
           <w:rFonts w:ascii="Times New Roman" w:eastAsia="Times New Roman" w:hAnsi="Times New Roman"/>
         </w:rPr>
-        <w:t xml:space="preserve"> selected 130 concepts from the 200-word Swadesh list of basic vocabulary. The initial set of data was downloaded from Wiktionary</w:t>
+        <w:t xml:space="preserve"> selected 133 concepts from the 200-word Swadesh list of basic vocabulary. The initial set of data was downloaded from Wiktionary</w:t>
       </w:r>
       <w:sdt>
         <w:sdtPr>
-          <w:id w:val="993758652"/>
+          <w:id w:val="554283893"/>
           <w:citation/>
         </w:sdtPr>
         <w:sdtEndPr/>
@@ -2754,7 +2754,7 @@
         <w:rPr>
           <w:rFonts w:ascii="Times New Roman" w:eastAsia="Times New Roman" w:hAnsi="Times New Roman"/>
         </w:rPr>
-        <w:t>. There are in total 258 cognate sets, 1839 word forms, using 91 unique segments. Each word</w:t>
+        <w:t>. There are in total 265 cognate sets, 1881 word forms, using 93 unique segments. Each word</w:t>
       </w:r>
       <w:r>
         <w:rPr>
@@ -4953,7 +4953,7 @@
       </w:r>
       <w:sdt>
         <w:sdtPr>
-          <w:id w:val="2029984595"/>
+          <w:id w:val="-1445062624"/>
           <w:citation/>
         </w:sdtPr>
         <w:sdtEndPr/>
@@ -5036,7 +5036,7 @@
         <w:rPr>
           <w:rFonts w:ascii="Times New Roman" w:eastAsia="Times New Roman" w:hAnsi="Times New Roman"/>
         </w:rPr>
-        <w:t>. Word segment substitution is modeled as a continuous-time Markov model with the IPA word segments as the states of the process (here, we use 91 word segments). The rates of change between all pairs of</w:t>
+        <w:t>. Word segment substitution is modeled as a continuous-time Markov model with the IPA word segments as the states of the process (here, we use 93 word segments). The rates of change between all pairs of</w:t>
       </w:r>
       <w:r>
         <w:rPr>
@@ -5648,7 +5648,7 @@
       </w:r>
       <w:sdt>
         <w:sdtPr>
-          <w:id w:val="-1222211626"/>
+          <w:id w:val="655964987"/>
           <w:citation/>
         </w:sdtPr>
         <w:sdtEndPr/>
@@ -5723,7 +5723,7 @@
       </w:r>
       <w:sdt>
         <w:sdtPr>
-          <w:id w:val="-2017912706"/>
+          <w:id w:val="-1905989066"/>
           <w:citation/>
         </w:sdtPr>
         <w:sdtEndPr/>
@@ -5822,7 +5822,7 @@
       </w:r>
       <w:sdt>
         <w:sdtPr>
-          <w:id w:val="-230158099"/>
+          <w:id w:val="-254200707"/>
           <w:citation/>
         </w:sdtPr>
         <w:sdtEndPr/>
@@ -5877,7 +5877,7 @@
       </w:r>
       <w:sdt>
         <w:sdtPr>
-          <w:id w:val="-1729528658"/>
+          <w:id w:val="-117840130"/>
           <w:citation/>
         </w:sdtPr>
         <w:sdtEndPr/>
@@ -5912,7 +5912,7 @@
         <w:rPr>
           <w:rFonts w:ascii="Times New Roman" w:eastAsia="Times New Roman" w:hAnsi="Times New Roman"/>
         </w:rPr>
-        <w:t>el allows different rates among five groups of word segments (Nasal Vowel, Vowel, Nasal Consonant, Non Sylabic Sonorant and Consonant) and has an intermediate number of parameters (91 parameters for the equilibrium distribution and 15 parameters describing</w:t>
+        <w:t>el allows different rates among five groups of word segments (Nasal Vowel, Vowel, Nasal Consonant, Non Sylabic Sonorant and Consonant) and has an intermediate number of parameters (93 parameters for the equilibrium distribution and 15 parameters describing</w:t>
       </w:r>
       <w:r>
         <w:rPr>
@@ -5922,7 +5922,7 @@
       </w:r>
       <w:sdt>
         <w:sdtPr>
-          <w:id w:val="1759945289"/>
+          <w:id w:val="157051243"/>
           <w:citation/>
         </w:sdtPr>
         <w:sdtEndPr/>
@@ -5951,7 +5951,7 @@
         <w:rPr>
           <w:rFonts w:ascii="Times New Roman" w:eastAsia="Times New Roman" w:hAnsi="Times New Roman"/>
         </w:rPr>
-        <w:t>, and has a large number of parameters (91 parameters for the equilibri</w:t>
+        <w:t>, and has a large number of parameters (93 parameters for the equilibri</w:t>
       </w:r>
       <w:r>
         <w:rPr>
@@ -6003,7 +6003,7 @@
       </w:r>
       <w:sdt>
         <w:sdtPr>
-          <w:id w:val="1025450345"/>
+          <w:id w:val="-1867433479"/>
           <w:citation/>
         </w:sdtPr>
         <w:sdtEndPr/>
@@ -7228,19 +7228,19 @@
         <w:rPr>
           <w:rFonts w:ascii="Times New Roman" w:eastAsia="Times New Roman" w:hAnsi="Times New Roman"/>
         </w:rPr>
-        <w:t xml:space="preserve"> are meant to be read by a reviewer, but have no effect on the analysis. The dashes (‘-’) are used to indicate a preliminary alignment for the analysis. A challenge for programmers working in linguistics is that the IPA representation of words are expresse</w:t>
-      </w:r>
-      <w:r>
-        <w:rPr>
-          <w:rFonts w:ascii="Times New Roman" w:eastAsia="Times New Roman" w:hAnsi="Times New Roman"/>
-        </w:rPr>
-        <w:t>d in Unicode (UCS), not ASCII or ANSI. This requires care with file formats, text encodings and diacritic compositional form. Each text string can comprise several UCS code-points, so that there is not a one-to-one mapping between string characters and seg</w:t>
-      </w:r>
-      <w:r>
-        <w:rPr>
-          <w:rFonts w:ascii="Times New Roman" w:eastAsia="Times New Roman" w:hAnsi="Times New Roman"/>
-        </w:rPr>
-        <w:t xml:space="preserve">ments. Below is a an example of a more complex encoding. The numbers in grey are the hexadecimal UCS code points for the letters and diacritics. </w:t>
+        <w:t xml:space="preserve"> are meant to be read by a reviewer, but have no effect on the analysis. The dashes (‘-’) are used to indicate a preliminary alignment for the analysis. A challenge for programming in linguistics is that the IPA representation of words are expressed in Uni</w:t>
+      </w:r>
+      <w:r>
+        <w:rPr>
+          <w:rFonts w:ascii="Times New Roman" w:eastAsia="Times New Roman" w:hAnsi="Times New Roman"/>
+        </w:rPr>
+        <w:t>code (UCS), not ASCII or ANSI. This requires care with file formats, text encodings and diacritic compositional form. Furthermore, each text string can comprise several UCS code-points, so that there is not a one-to-one mapping between string characters an</w:t>
+      </w:r>
+      <w:r>
+        <w:rPr>
+          <w:rFonts w:ascii="Times New Roman" w:eastAsia="Times New Roman" w:hAnsi="Times New Roman"/>
+        </w:rPr>
+        <w:t xml:space="preserve">d segments. Below is an example of a more complex encoding. The numbers in grey are the hexadecimal UCS code points for the letters and diacritics. </w:t>
       </w:r>
     </w:p>
     <w:p>
@@ -7258,7 +7258,7 @@
         <mc:AlternateContent>
           <mc:Choice Requires="wps">
             <w:drawing>
-              <wp:inline distT="0" distB="0" distL="0" distR="0" wp14:anchorId="5DAE0E1C" wp14:editId="7960271A">
+              <wp:inline distT="0" distB="0" distL="0" distR="0" wp14:anchorId="1B2A7ED2" wp14:editId="484FF37D">
                 <wp:extent cx="2743200" cy="764604"/>
                 <wp:effectExtent l="0" t="0" r="0" b="0"/>
                 <wp:docPr id="144" name="Frame144"/>
@@ -7363,7 +7363,7 @@
           </mc:Choice>
           <mc:Fallback>
             <w:pict>
-              <v:shapetype w14:anchorId="5DAE0E1C" id="_x0000_t202" coordsize="21600,21600" o:spt="202" path="m,l,21600r21600,l21600,xe">
+              <v:shapetype w14:anchorId="1B2A7ED2" id="_x0000_t202" coordsize="21600,21600" o:spt="202" path="m,l,21600r21600,l21600,xe">
                 <v:stroke joinstyle="miter"/>
                 <v:path gradientshapeok="t" o:connecttype="rect"/>
               </v:shapetype>
@@ -7588,7 +7588,7 @@
     </w:p>
     <w:sdt>
       <w:sdtPr>
-        <w:id w:val="1311752654"/>
+        <w:id w:val="-2020687828"/>
         <w:bibliography/>
       </w:sdtPr>
       <w:sdtEndPr/>
@@ -8346,8 +8346,8 @@
           <w:noProof/>
         </w:rPr>
         <w:drawing>
-          <wp:inline distT="0" distB="0" distL="0" distR="0" wp14:anchorId="78C915F7" wp14:editId="555C98F1">
-            <wp:extent cx="3982896" cy="3860035"/>
+          <wp:inline distT="0" distB="0" distL="0" distR="0" wp14:anchorId="3E3CDAE7" wp14:editId="3FA69740">
+            <wp:extent cx="4572000" cy="4572000"/>
             <wp:effectExtent l="0" t="0" r="0" b="0"/>
             <wp:docPr id="151" name="Image151"/>
             <wp:cNvGraphicFramePr>
@@ -8376,7 +8376,7 @@
                   <pic:spPr bwMode="auto">
                     <a:xfrm>
                       <a:off x="0" y="0"/>
-                      <a:ext cx="3982896" cy="3860035"/>
+                      <a:ext cx="4572000" cy="4572000"/>
                     </a:xfrm>
                     <a:prstGeom prst="rect">
                       <a:avLst/>
@@ -9099,7 +9099,7 @@
     <w:next w:val="Normal"/>
     <w:uiPriority w:val="99"/>
     <w:unhideWhenUsed/>
-    <w:rsid w:val="00E33F15"/>
+    <w:rsid w:val="00480B43"/>
   </w:style>
 </w:styles>
 </file>
@@ -10533,7 +10533,7 @@
 </file>
 
 <file path=customXml/itemProps1.xml><?xml version="1.0" encoding="utf-8"?>
-<ds:datastoreItem xmlns:ds="http://schemas.openxmlformats.org/officeDocument/2006/customXml" ds:itemID="{AF8DBE84-4BD8-4555-B1E1-6D948B50A2DE}">
+<ds:datastoreItem xmlns:ds="http://schemas.openxmlformats.org/officeDocument/2006/customXml" ds:itemID="{49FB7AF8-01C0-412E-B3A2-FF857301F506}">
   <ds:schemaRefs>
     <ds:schemaRef ds:uri="http://schemas.openxmlformats.org/officeDocument/2006/bibliography"/>
   </ds:schemaRefs>

</xml_diff>